<commit_message>
vault backup: 2022-11-06 12:23:33
</commit_message>
<xml_diff>
--- a/pages/5 Project Notes/Philosophy “Draft” 3.docx
+++ b/pages/5 Project Notes/Philosophy “Draft” 3.docx
@@ -38,25 +38,7 @@
           <w:sz w:val="22"/>
           <w:szCs w:val="22"/>
         </w:rPr>
-        <w:t xml:space="preserve">Aboriginal society as a whole respects nature as an end-in-itself and discourages treating it as a mere means. Within philosophy, ends are seen as goals, and means as tools to achieve those goals. For example: “I ought to write this argument (means) to pass philosophy (end)”. As means (such as a paper-knife) are mere tools, one can mistreat it as such; such treatment cannot be applied to humans, however, as humans are sentient and living beings. One cannot treat people as </w:t>
-      </w:r>
-      <w:r>
-        <w:rPr>
-          <w:rFonts w:ascii="Calibri" w:hAnsi="Calibri"/>
-          <w:b/>
-          <w:bCs/>
-          <w:sz w:val="22"/>
-          <w:szCs w:val="22"/>
-        </w:rPr>
-        <w:t>mere</w:t>
-      </w:r>
-      <w:r>
-        <w:rPr>
-          <w:rFonts w:ascii="Calibri" w:hAnsi="Calibri"/>
-          <w:sz w:val="22"/>
-          <w:szCs w:val="22"/>
-        </w:rPr>
-        <w:t xml:space="preserve"> tools because they have inherent value in themselves. Acknowledging and respecting this value is treating something as an end-in-itself. Aboriginal societies expand upon this idea, allowing it to encompass all of nature. This is supported by the Kanyini schema, a visualisation of the moral law and philosophy of Aboriginal society presented by Bob Randall, which shows the four major aspects of Aboriginal society: </w:t>
+        <w:t xml:space="preserve">Aboriginal society as a whole respects nature as an end-in-itself and discourages treating it as a mere means. Within philosophy, ends are seen as goals, and means as tools to achieve those goals. For example: “I ought to write this argument (means) to pass philosophy (end)”. As means (such as a paper-knife) are mere tools, one can mistreat it as such; such treatment cannot be applied to humans, however, as humans are sentient and living beings. One cannot treat people as mere tools because they have inherent value in themselves. Acknowledging and respecting this value is treating something as an end-in-itself. Aboriginal societies expand upon this idea, allowing it to encompass all of nature. This is supported by the Kanyini schema, a visualisation of the moral law and philosophy of Aboriginal society presented by Bob Randall, which shows the four major aspects of Aboriginal society: </w:t>
       </w:r>
       <w:r>
         <w:rPr>
@@ -202,25 +184,7 @@
           <w:sz w:val="22"/>
           <w:szCs w:val="22"/>
         </w:rPr>
-        <w:t xml:space="preserve">Both the Kanyini schema and Maslow’s Hierarchy of Needs are different representations of the same idea, but both focus on different aspects of life due to their different origins. In Maslow’s Hierarchy of Needs, Abraham Maslow hypothesises that there are different levels of needs that require satiation, with self-actualisation laying at the top. Maslow predicts that self-actualisation would be impossible (or at least more difficult) to achieve when lower needs, such as the need for food and safety are not met. Maslow defines this “self-actualisation” as the ability to fulfil one’s potential. Similarly, the Kanyini schema establishes that without the connections to all aspects of life (altogether known as Kanyini), a person in Aboriginal culture is unable to become the most of what they can be; unable to self-actualise. Dreaming stories also have a crucial role in self-actualisation, as it enables people to understand the world around them and presents experiences from previous generations that individuals can build upon and learn from. The passing down of these stories is a clear indication of the development of not only the individuals but also the community. Through this, people would have become self-actualised; become aware of their own capabilities and the world around them. These Dreaming stories also teach about respecting nature, which allows people to live with respect in both societies and the larger world. We can see this reverence manifest itself in Aboriginal Dreaming stories, such as the story of the Mallee Hen Dreaming. Within this story, a woman, having not learnt of the land, disrespects the environment by using it for her own gain </w:t>
-      </w:r>
-      <w:r>
-        <w:rPr>
-          <w:rFonts w:ascii="Calibri" w:hAnsi="Calibri"/>
-          <w:b/>
-          <w:bCs/>
-          <w:sz w:val="22"/>
-          <w:szCs w:val="22"/>
-        </w:rPr>
-        <w:t>without</w:t>
-      </w:r>
-      <w:r>
-        <w:rPr>
-          <w:rFonts w:ascii="Calibri" w:hAnsi="Calibri"/>
-          <w:sz w:val="22"/>
-          <w:szCs w:val="22"/>
-        </w:rPr>
-        <w:t xml:space="preserve"> giving a tribute to the Water Dreaming Serpent that also calls this place home. This ignorance further leads to the false accusation and spearing of a stranger who was presumed to have stolen the eggs. By being ignorant of the land and having used nature as an end, she is not only punished by nature but will have to continue to live with the guilt of having caused the death of an innocent bystander.</w:t>
+        <w:t>Both the Kanyini schema and Maslow’s Hierarchy of Needs are different representations of the same idea, but both focus on different aspects of life due to their different origins. In Maslow’s Hierarchy of Needs, Abraham Maslow hypothesises that there are different levels of needs that require satiation, with self-actualisation laying at the top. Maslow predicts that self-actualisation would be impossible (or at least more difficult) to achieve when lower needs, such as the need for food and safety are not met. Maslow defines this “self-actualisation” as the ability to fulfil one’s potential. Similarly, the Kanyini schema establishes that without the connections to all aspects of life (altogether known as Kanyini), a person in Aboriginal culture is unable to become the most of what they can be; unable to self-actualise. Dreaming stories also have a crucial role in self-actualisation, as it enables people to understand the world around them and presents experiences from previous generations that individuals can build upon and learn from. The passing down of these stories is a clear indication of the development of not only the individuals but also the community. Through this, people would have become self-actualised; become aware of their own capabilities and the world around them. These Dreaming stories also teach about respecting nature, which allows people to live with respect in both societies and the larger world. We can see this reverence manifest itself in Aboriginal Dreaming stories, such as the story of the Mallee Hen Dreaming. Within this story, a woman, having not learnt of the land, disrespects the environment by using it for her own gain without giving a tribute to the Water Dreaming Serpent that also calls this place home. This ignorance further leads to the false accusation and spearing of a stranger who was presumed to have stolen the eggs. By being ignorant of the land and having used nature as an end, she is not only punished by nature but will have to continue to live with the guilt of having caused the death of an innocent bystander.</w:t>
       </w:r>
     </w:p>
     <w:p>
@@ -233,33 +197,16 @@
           <w:szCs w:val="22"/>
         </w:rPr>
       </w:pPr>
-      <w:r>
-        <w:rPr>
-          <w:rFonts w:ascii="Calibri" w:hAnsi="Calibri"/>
-          <w:sz w:val="22"/>
-          <w:szCs w:val="22"/>
-        </w:rPr>
-        <w:t xml:space="preserve">For these reasons, I believe that Aboriginal societies are focused on the moral treatment of nature. Firstly, Aboriginal society does not treat nature as a </w:t>
-      </w:r>
-      <w:r>
-        <w:rPr>
-          <w:rFonts w:ascii="Calibri" w:hAnsi="Calibri"/>
-          <w:b/>
-          <w:bCs/>
-          <w:sz w:val="22"/>
-          <w:szCs w:val="22"/>
-        </w:rPr>
-        <w:t>mere</w:t>
-      </w:r>
-      <w:r>
-        <w:rPr>
-          <w:rFonts w:ascii="Calibri" w:hAnsi="Calibri"/>
-          <w:sz w:val="22"/>
-          <w:szCs w:val="22"/>
-        </w:rPr>
-        <w:t xml:space="preserve"> tool; secondly, Aboriginal society continues to do so through difficulty emphasising their virtue; and finally uses Dreaming stories as an opportunity to self-actualise, building upon the experience of others.</w:t>
-      </w:r>
-      <w:bookmarkEnd w:id="0"/>
+      <w:bookmarkStart w:id="1" w:name="philosophy-draft-3"/>
+      <w:r>
+        <w:rPr>
+          <w:rFonts w:ascii="Calibri" w:hAnsi="Calibri"/>
+          <w:sz w:val="22"/>
+          <w:szCs w:val="22"/>
+        </w:rPr>
+        <w:t>For these reasons, I believe that Aboriginal societies are focused on the moral treatment of nature. Firstly, Aboriginal society does not treat nature as a mere tool; secondly, Aboriginal society continues to do so through difficulty emphasising their virtue; and finally uses Dreaming stories as an opportunity to self-actualise, building upon the experience of others.</w:t>
+      </w:r>
+      <w:bookmarkEnd w:id="1"/>
     </w:p>
     <w:sectPr>
       <w:headerReference w:type="default" r:id="rId2"/>

</xml_diff>